<commit_message>
2020-02-20T01:55:52 / SHA256 of zip 761650048B0FD1E4C0C39D40509E5171F616680DBD51BEE236EC82E3668DECB8
</commit_message>
<xml_diff>
--- a/Extras/Windows-Internals-Notes-Fossen-v.2.2.docx
+++ b/Extras/Windows-Internals-Notes-Fossen-v.2.2.docx
@@ -409,13 +409,16 @@
     </w:p>
     <w:p>
       <w:r>
-        <w:t>Win32k.sys maintains W32PROCESS list for processes calling USER or GDI functions.</w:t>
-      </w:r>
-      <w:r>
-        <w:t xml:space="preserve"> </w:t>
+        <w:t>Win32k.sys maintains W32PROCESS list for p</w:t>
       </w:r>
       <w:bookmarkStart w:id="0" w:name="_GoBack"/>
       <w:bookmarkEnd w:id="0"/>
+      <w:r>
+        <w:t>rocesses calling USER or GDI functions.</w:t>
+      </w:r>
+      <w:r>
+        <w:t xml:space="preserve"> </w:t>
+      </w:r>
     </w:p>
     <w:p>
       <w:r>
@@ -840,7 +843,7 @@
         <w:t xml:space="preserve"> and system calls</w:t>
       </w:r>
       <w:r>
-        <w:t xml:space="preserve"> (true?)</w:t>
+        <w:t xml:space="preserve"> (which are handled as exceptions)</w:t>
       </w:r>
       <w:r>
         <w:t>.  256 IRQs with an APIC controller.  Ea</w:t>
@@ -930,11 +933,29 @@
         <w:t>.  Each thread has</w:t>
       </w:r>
       <w:r>
-        <w:t xml:space="preserve"> its own APC queue.  If a </w:t>
+        <w:t xml:space="preserve"> its </w:t>
       </w:r>
       <w:r>
         <w:lastRenderedPageBreak/>
-        <w:t>process does not handle its own except</w:t>
+        <w:t xml:space="preserve">own </w:t>
+      </w:r>
+      <w:r>
+        <w:t xml:space="preserve">attached </w:t>
+      </w:r>
+      <w:r>
+        <w:t>APC queue</w:t>
+      </w:r>
+      <w:r>
+        <w:t>, while each CPU core has its own DPC queue</w:t>
+      </w:r>
+      <w:r>
+        <w:t xml:space="preserve">.  </w:t>
+      </w:r>
+      <w:r>
+        <w:t xml:space="preserve">APCs always execute in the context of a particular thread, while DPCs are independent of any thread and may only execute non-paged system space code.  </w:t>
+      </w:r>
+      <w:r>
+        <w:t>If a process does not handle its own except</w:t>
       </w:r>
       <w:r>
         <w:t xml:space="preserve">ion, then the OS will (ntdll.dll starts most new threads).  </w:t>
@@ -1338,7 +1359,6 @@
         <w:rPr>
           <w:b/>
         </w:rPr>
-        <w:lastRenderedPageBreak/>
         <w:t>***************************SECURITY***********************************************************</w:t>
       </w:r>
       <w:r>
@@ -1755,10 +1775,1123 @@
         <w:rPr>
           <w:b/>
         </w:rPr>
+        <w:t>***********************MEMORY ADDRESS TRANSLATION****************************************</w:t>
+      </w:r>
+    </w:p>
+    <w:p>
+      <w:r>
+        <w:t xml:space="preserve">The </w:t>
+      </w:r>
+      <w:r>
+        <w:rPr>
+          <w:b/>
+        </w:rPr>
+        <w:t>Page Frame Number (PFN)</w:t>
+      </w:r>
+      <w:r>
+        <w:t xml:space="preserve"> database describes each page of physical memory.  PFN entries identify each physical page as Active/Valid, Standby, Modified, </w:t>
+      </w:r>
+      <w:r>
+        <w:t xml:space="preserve">Modified No Write, Bad, Free, </w:t>
+      </w:r>
+      <w:r>
+        <w:t>or</w:t>
+      </w:r>
+      <w:r>
+        <w:t xml:space="preserve"> Zeroed</w:t>
+      </w:r>
+      <w:r>
+        <w:t xml:space="preserve">.  </w:t>
+      </w:r>
+      <w:r>
+        <w:t xml:space="preserve">PFN entries also keep a reference count </w:t>
+      </w:r>
+      <w:r>
+        <w:t xml:space="preserve">pointing </w:t>
+      </w:r>
+      <w:r>
+        <w:t>to</w:t>
+      </w:r>
+      <w:r>
+        <w:t>wards</w:t>
+      </w:r>
+      <w:r>
+        <w:t xml:space="preserve"> them, suc</w:t>
+      </w:r>
+      <w:r>
+        <w:t>h as when part of a working set;</w:t>
+      </w:r>
+      <w:r>
+        <w:t xml:space="preserve"> and when the count goes to zero, the PFN can be freed or put on standby.  Each PFN also has the virtual address of the PTE pointing to it.  </w:t>
+      </w:r>
+      <w:r>
+        <w:t>Standby PFNs are ranked into eight priorities</w:t>
+      </w:r>
+      <w:r>
+        <w:t>, 0 - 7</w:t>
+      </w:r>
+      <w:r>
+        <w:t xml:space="preserve"> (lower number = next to be freed/zeroed)</w:t>
+      </w:r>
+      <w:r>
+        <w:t xml:space="preserve">.  </w:t>
+      </w:r>
+    </w:p>
+    <w:p/>
+    <w:p>
+      <w:r>
+        <w:t xml:space="preserve">Each EPROCESS has a </w:t>
+      </w:r>
+      <w:r>
+        <w:rPr>
+          <w:b/>
+        </w:rPr>
+        <w:t>Virtual Address Descriptor (VAD)</w:t>
+      </w:r>
+      <w:r>
+        <w:t xml:space="preserve"> tree to track which addresses have been reserved.  When a process allocates memory, a new node in the VAD tree is created to define the address range, </w:t>
+      </w:r>
+      <w:r>
+        <w:t xml:space="preserve">as </w:t>
+      </w:r>
+      <w:r>
+        <w:t xml:space="preserve">shared/private, inheritable, and </w:t>
+      </w:r>
+      <w:r>
+        <w:t xml:space="preserve">its </w:t>
+      </w:r>
+      <w:r>
+        <w:t>protection bits (read-only, read/write).  VAD information is used to help create PTEs as needed.</w:t>
+      </w:r>
+      <w:r>
+        <w:t xml:space="preserve">  </w:t>
+      </w:r>
+    </w:p>
+    <w:p/>
+    <w:p>
+      <w:r>
+        <w:t>32-bit PAE kernel</w:t>
+      </w:r>
+      <w:r>
+        <w:t xml:space="preserve"> uses a three-level page table, 32-bit non-PAE only two, </w:t>
+      </w:r>
+      <w:r>
+        <w:t>and</w:t>
+      </w:r>
+      <w:r>
+        <w:t xml:space="preserve"> x64 uses a four-level table.  </w:t>
+      </w:r>
+    </w:p>
+    <w:p/>
+    <w:p>
+      <w:r>
+        <w:t xml:space="preserve">A </w:t>
+      </w:r>
+      <w:r>
+        <w:t>virtual address is divided into</w:t>
+      </w:r>
+      <w:r>
+        <w:t xml:space="preserve"> regions</w:t>
+      </w:r>
+      <w:r>
+        <w:t xml:space="preserve">: map level 4 (x64 only), </w:t>
+      </w:r>
+      <w:r>
+        <w:t xml:space="preserve">directory pointer (32-bit PAE/x64 only), </w:t>
+      </w:r>
+      <w:r>
+        <w:t>directory index, table index</w:t>
+      </w:r>
+      <w:r>
+        <w:t>,</w:t>
+      </w:r>
+      <w:r>
+        <w:t xml:space="preserve"> and byte index</w:t>
+      </w:r>
+      <w:r>
+        <w:t xml:space="preserve"> (</w:t>
+      </w:r>
+      <w:r>
+        <w:rPr>
+          <w:i/>
+        </w:rPr>
+        <w:t>4PDTB</w:t>
+      </w:r>
+      <w:r>
+        <w:t>)</w:t>
+      </w:r>
+      <w:r>
+        <w:t xml:space="preserve">.  </w:t>
+      </w:r>
+      <w:r>
+        <w:rPr>
+          <w:b/>
+        </w:rPr>
+        <w:t>CR3 register</w:t>
+      </w:r>
+      <w:r>
+        <w:t xml:space="preserve"> contains physical address o</w:t>
+      </w:r>
+      <w:r>
+        <w:t xml:space="preserve">f the topmost </w:t>
+      </w:r>
+      <w:r>
+        <w:t>table</w:t>
+      </w:r>
+      <w:r>
+        <w:t xml:space="preserve"> for the current process</w:t>
+      </w:r>
+      <w:r>
+        <w:t>; this physical address is read from KPROCESS to update CR3 when switching to a new process</w:t>
+      </w:r>
+      <w:r>
+        <w:t xml:space="preserve">.  </w:t>
+      </w:r>
+      <w:r>
+        <w:t>The page directory (</w:t>
+      </w:r>
+      <w:r>
+        <w:rPr>
+          <w:i/>
+        </w:rPr>
+        <w:t>D</w:t>
+      </w:r>
+      <w:r>
+        <w:t xml:space="preserve">) is composed of </w:t>
+      </w:r>
+      <w:r>
+        <w:rPr>
+          <w:b/>
+        </w:rPr>
+        <w:t>Page Directory Entries (PDEs)</w:t>
+      </w:r>
+      <w:r>
+        <w:t xml:space="preserve">, each of which contains </w:t>
+      </w:r>
+      <w:r>
+        <w:t xml:space="preserve">the </w:t>
+      </w:r>
+      <w:r>
+        <w:t>PFN of a page table (</w:t>
+      </w:r>
+      <w:r>
+        <w:rPr>
+          <w:i/>
+        </w:rPr>
+        <w:t>T</w:t>
+      </w:r>
+      <w:r>
+        <w:t xml:space="preserve">).  </w:t>
+      </w:r>
+      <w:r>
+        <w:t>The page table (</w:t>
+      </w:r>
+      <w:r>
+        <w:rPr>
+          <w:i/>
+        </w:rPr>
+        <w:t>T</w:t>
+      </w:r>
+      <w:r>
+        <w:t xml:space="preserve">) is composed of </w:t>
+      </w:r>
+      <w:r>
+        <w:rPr>
+          <w:b/>
+        </w:rPr>
+        <w:t>Page Table Entries (PTEs)</w:t>
+      </w:r>
+      <w:r>
+        <w:t xml:space="preserve">, each of which contains the PFN for the virtual address of the </w:t>
+      </w:r>
+      <w:r>
+        <w:rPr>
+          <w:i/>
+        </w:rPr>
+        <w:t>page</w:t>
+      </w:r>
+      <w:r>
+        <w:t>.  Then the byte index (</w:t>
+      </w:r>
+      <w:r>
+        <w:rPr>
+          <w:i/>
+        </w:rPr>
+        <w:t>B</w:t>
+      </w:r>
+      <w:r>
+        <w:t xml:space="preserve">) is the offset of the byte within that physical page.  Note that page faults trigger PTE creation, not reservation or commitment.  </w:t>
+      </w:r>
+      <w:r>
+        <w:t xml:space="preserve">PTE contains a PFN </w:t>
+      </w:r>
+      <w:r>
+        <w:t>and also flags to indicate valid, read/</w:t>
+      </w:r>
+      <w:r>
+        <w:t xml:space="preserve">write, </w:t>
+      </w:r>
+      <w:r>
+        <w:t xml:space="preserve">kernel mode only (owner flag), part of system space (global flag), copy on write, accessed, dirty, no caching, etc.  </w:t>
+      </w:r>
+    </w:p>
+    <w:p/>
+    <w:p>
+      <w:r>
+        <w:t>Page tables (</w:t>
+      </w:r>
+      <w:r>
+        <w:rPr>
+          <w:i/>
+        </w:rPr>
+        <w:t>T</w:t>
+      </w:r>
+      <w:r>
+        <w:t>) for system space are shared among all processes, while the tables for session space are shared only among processes in the same session.  More than one page table (</w:t>
+      </w:r>
+      <w:r>
+        <w:rPr>
+          <w:i/>
+        </w:rPr>
+        <w:t>T</w:t>
+      </w:r>
+      <w:r>
+        <w:t xml:space="preserve">) is needed to map the entire address space of a process.  </w:t>
+      </w:r>
+      <w:r>
+        <w:t xml:space="preserve">A </w:t>
+      </w:r>
+      <w:r>
+        <w:rPr>
+          <w:b/>
+        </w:rPr>
+        <w:t>Prototype PTE</w:t>
+      </w:r>
+      <w:r>
+        <w:t xml:space="preserve"> is a layer of indirection between various processes' page </w:t>
+      </w:r>
+      <w:r>
+        <w:t>tables (</w:t>
+      </w:r>
+      <w:r>
+        <w:rPr>
+          <w:i/>
+        </w:rPr>
+        <w:t>T</w:t>
+      </w:r>
+      <w:r>
+        <w:t xml:space="preserve">) and the PFN database; </w:t>
+      </w:r>
+      <w:r>
+        <w:t xml:space="preserve"> it's used to manage </w:t>
+      </w:r>
+      <w:r>
+        <w:t xml:space="preserve">virtual pages which are shareable across multiple processes, such as for section objects, memory-mapped files and swap file contents, hence, a process' PTE might point to a Prototype PTE, not to a PFN entry.  </w:t>
+      </w:r>
+    </w:p>
+    <w:p/>
+    <w:p>
+      <w:r>
+        <w:t xml:space="preserve">The </w:t>
+      </w:r>
+      <w:r>
+        <w:rPr>
+          <w:b/>
+        </w:rPr>
+        <w:t>Translation Lookaside Buf</w:t>
+      </w:r>
+      <w:r>
+        <w:rPr>
+          <w:b/>
+        </w:rPr>
+        <w:t>fer (TLB)</w:t>
+      </w:r>
+      <w:r>
+        <w:t xml:space="preserve"> is the CPU's cache of virtual-to-physical page mappings, plus the PTE flags.</w:t>
+      </w:r>
+      <w:r>
+        <w:t xml:space="preserve">  The </w:t>
+      </w:r>
+      <w:r>
+        <w:rPr>
+          <w:b/>
+        </w:rPr>
+        <w:t>Memory Management Unit (MMU)</w:t>
+      </w:r>
+      <w:r>
+        <w:t xml:space="preserve"> is a </w:t>
+      </w:r>
+      <w:r>
+        <w:rPr>
+          <w:i/>
+        </w:rPr>
+        <w:t>hardware</w:t>
+      </w:r>
+      <w:r>
+        <w:t xml:space="preserve"> component involved in virtual memory page address translation.</w:t>
+      </w:r>
+    </w:p>
+    <w:p/>
+    <w:p>
+      <w:r>
+        <w:rPr>
+          <w:b/>
+        </w:rPr>
+        <w:t>*********************CACHE MANAGER********************************************************</w:t>
+      </w:r>
+    </w:p>
+    <w:p>
+      <w:r>
+        <w:t>NTFS streams are cached in system space 256KB "views", each represented by a Virtual Address Control Block (</w:t>
+      </w:r>
+      <w:r>
+        <w:rPr>
+          <w:b/>
+        </w:rPr>
+        <w:t>VACB</w:t>
+      </w:r>
+      <w:r>
+        <w:t xml:space="preserve">).  </w:t>
+      </w:r>
+      <w:r>
+        <w:rPr>
+          <w:b/>
+        </w:rPr>
+        <w:t>Fast I/O</w:t>
+      </w:r>
+      <w:r>
+        <w:t xml:space="preserve"> is satisfying read/write requests entirely in cac</w:t>
+      </w:r>
+      <w:r>
+        <w:t xml:space="preserve">he instead of creating an IRP.  Cached memory for unmapped views is not zeroed, it goes into the standby list (the "System Cache" in Task Manager and Process Explorer is the sum of the system working set, standby list and modified page list all together).    </w:t>
+      </w:r>
+    </w:p>
+    <w:p>
+      <w:pPr>
+        <w:rPr>
+          <w:b/>
+        </w:rPr>
+      </w:pPr>
+    </w:p>
+    <w:p>
+      <w:pPr>
+        <w:rPr>
+          <w:b/>
+        </w:rPr>
+      </w:pPr>
+      <w:r>
+        <w:rPr>
+          <w:b/>
+        </w:rPr>
+        <w:t>**********************SESSIONS, WINDOW STATIONS &amp; DESKTOPS*********************************</w:t>
+      </w:r>
+    </w:p>
+    <w:p>
+      <w:r>
+        <w:t>A session may contain multiple stations, and a station may contain multiple desktops</w:t>
+      </w:r>
+      <w:r>
+        <w:t xml:space="preserve"> (lsass.exe creates “logon sessions”, but these are different)</w:t>
+      </w:r>
+      <w:r>
+        <w:t xml:space="preserve">.  The Service-0x0-3e7$ window station is for any </w:t>
+      </w:r>
+      <w:r>
+        <w:t xml:space="preserve">non-interactive </w:t>
+      </w:r>
+      <w:r>
+        <w:t xml:space="preserve">service that runs as </w:t>
+      </w:r>
+      <w:r>
+        <w:t>Loc</w:t>
+      </w:r>
+      <w:r>
+        <w:t>al System</w:t>
+      </w:r>
+      <w:r>
+        <w:t xml:space="preserve"> (Winsta0 for interactive),</w:t>
+      </w:r>
+      <w:r>
+        <w:t xml:space="preserve"> Service-0x0-3e5$ is for Local Service, Service-0x0-3e4$ for </w:t>
+      </w:r>
+      <w:r>
+        <w:t>Network Service, and msswindowstation\mssretricteddesk for Microsoft Search Indexer</w:t>
+      </w:r>
+      <w:r>
+        <w:t>.</w:t>
+      </w:r>
+      <w:r>
+        <w:t xml:space="preserve">  All processes in the same ses</w:t>
+      </w:r>
+      <w:r>
+        <w:t xml:space="preserve">sion map their session space to the same </w:t>
+      </w:r>
+      <w:r>
+        <w:t>pages</w:t>
+      </w:r>
+      <w:r>
+        <w:t xml:space="preserve">.  </w:t>
+      </w:r>
+      <w:r>
+        <w:rPr>
+          <w:b/>
+        </w:rPr>
+        <w:t>Session space</w:t>
+      </w:r>
+      <w:r>
+        <w:t xml:space="preserve"> has has four areas: image space (win32k.sys and its per-session data, video drivers), structure (per-session working set list), view space (desktop heap, mapped views)</w:t>
+      </w:r>
+      <w:r>
+        <w:t xml:space="preserve">, and paged pool.  </w:t>
+      </w:r>
+      <w:r>
+        <w:t xml:space="preserve">A window </w:t>
+      </w:r>
+      <w:r>
+        <w:rPr>
+          <w:b/>
+        </w:rPr>
         <w:lastRenderedPageBreak/>
-        <w:t>***********************MEMORY ADDRESS TRANSLATION****************************************</w:t>
-      </w:r>
-    </w:p>
+        <w:t>station</w:t>
+      </w:r>
+      <w:r>
+        <w:t xml:space="preserve"> includes a clipboard and a global atom table.  </w:t>
+      </w:r>
+      <w:r>
+        <w:t xml:space="preserve">Each session ID number is unique, but window station and desktop names can be identical across sessions.  Each session can have only </w:t>
+      </w:r>
+      <w:r>
+        <w:t>one window station (</w:t>
+      </w:r>
+      <w:r>
+        <w:t>Winsta0</w:t>
+      </w:r>
+      <w:r>
+        <w:t>) which can interact with a display, keyboard and mouse.  Each process is assoc</w:t>
+      </w:r>
+      <w:r>
+        <w:t>iated with a particular session\station\</w:t>
+      </w:r>
+      <w:r>
+        <w:t>desktop path</w:t>
+      </w:r>
+      <w:r>
+        <w:t xml:space="preserve"> (see its hand</w:t>
+      </w:r>
+      <w:r>
+        <w:t xml:space="preserve">les).  Once </w:t>
+      </w:r>
+      <w:r>
+        <w:t xml:space="preserve">a process </w:t>
+      </w:r>
+      <w:r>
+        <w:t xml:space="preserve">or thread opens a graphical window object, that process or thread is then stuck to the station and desktop containing the window object.  </w:t>
+      </w:r>
+      <w:r>
+        <w:t xml:space="preserve">Non-interactive stations are created for services that require a station’s context, but shouldn’t, because a service should not need a desktop.  </w:t>
+      </w:r>
+      <w:r>
+        <w:rPr>
+          <w:b/>
+        </w:rPr>
+        <w:t>Winsta0</w:t>
+      </w:r>
+      <w:r>
+        <w:t xml:space="preserve"> will have at least three desktops: winlogon, disconnect and default.  </w:t>
+      </w:r>
+      <w:r>
+        <w:t>Window messages can only be sent</w:t>
+      </w:r>
+      <w:r>
+        <w:t xml:space="preserve"> between processes on the same d</w:t>
+      </w:r>
+      <w:r>
+        <w:t>esktop</w:t>
+      </w:r>
+      <w:r>
+        <w:t>, including messages delivered via hooks</w:t>
+      </w:r>
+      <w:r>
+        <w:t>.</w:t>
+      </w:r>
+      <w:r>
+        <w:t xml:space="preserve">  </w:t>
+      </w:r>
+      <w:r>
+        <w:t xml:space="preserve">Only one desktop can be active at a time, i.e., receive keyboard and mouse input.  </w:t>
+      </w:r>
+      <w:r>
+        <w:t xml:space="preserve">USER objects are allocated from the desktop heap, while GDI objects are allocated from the session pool.  </w:t>
+      </w:r>
+    </w:p>
+    <w:p>
+      <w:r>
+        <w:t xml:space="preserve">  </w:t>
+      </w:r>
+    </w:p>
+    <w:p>
+      <w:pPr>
+        <w:rPr>
+          <w:b/>
+        </w:rPr>
+      </w:pPr>
+      <w:r>
+        <w:rPr>
+          <w:b/>
+        </w:rPr>
+        <w:t>********************</w:t>
+      </w:r>
+      <w:r>
+        <w:rPr>
+          <w:b/>
+        </w:rPr>
+        <w:t>**I/O MANAGER, DRIVERS, DEVICES</w:t>
+      </w:r>
+      <w:r>
+        <w:rPr>
+          <w:b/>
+        </w:rPr>
+        <w:t>*******</w:t>
+      </w:r>
+      <w:r>
+        <w:rPr>
+          <w:b/>
+        </w:rPr>
+        <w:t>*********************************</w:t>
+      </w:r>
+    </w:p>
+    <w:p>
+      <w:r>
+        <w:t xml:space="preserve">I/O Manager handles most requests as </w:t>
+      </w:r>
+      <w:r>
+        <w:t xml:space="preserve">either </w:t>
+      </w:r>
+      <w:r>
+        <w:rPr>
+          <w:b/>
+        </w:rPr>
+        <w:t>Fast I/O</w:t>
+      </w:r>
+      <w:r>
+        <w:t xml:space="preserve"> requests (satisfied </w:t>
+      </w:r>
+      <w:r>
+        <w:t xml:space="preserve">without an IRP, such as </w:t>
+      </w:r>
+      <w:r>
+        <w:t xml:space="preserve">from cache) or as </w:t>
+      </w:r>
+      <w:r>
+        <w:rPr>
+          <w:b/>
+        </w:rPr>
+        <w:t>I/O Request Packets (IRPs)</w:t>
+      </w:r>
+      <w:r>
+        <w:t xml:space="preserve"> given to a driver as a work order.  With layered drivers, the IRP is given to each driver in turn, then finally back to the I/O Manager.  </w:t>
+      </w:r>
+    </w:p>
+    <w:p/>
+    <w:p>
+      <w:r>
+        <w:t xml:space="preserve">Drivers are either user-mode (16-bit VDD, printer, UMDF) or kernel-mode (filesystem, PnP, non-PnP OS extensions).  </w:t>
+      </w:r>
+      <w:r>
+        <w:rPr>
+          <w:b/>
+        </w:rPr>
+        <w:t>Windows Driver Model (MDM)</w:t>
+      </w:r>
+      <w:r>
+        <w:t xml:space="preserve"> drivers include </w:t>
+      </w:r>
+      <w:r>
+        <w:rPr>
+          <w:b/>
+          <w:i/>
+        </w:rPr>
+        <w:t>bus drivers</w:t>
+      </w:r>
+      <w:r>
+        <w:t xml:space="preserve"> (PCI, USB, ISA</w:t>
+      </w:r>
+      <w:r>
+        <w:t xml:space="preserve">, 1394) which present a device to a </w:t>
+      </w:r>
+      <w:r>
+        <w:rPr>
+          <w:b/>
+          <w:i/>
+        </w:rPr>
+        <w:t>function driver</w:t>
+      </w:r>
+      <w:r>
+        <w:t xml:space="preserve"> via the PnP Manager, while </w:t>
+      </w:r>
+      <w:r>
+        <w:rPr>
+          <w:b/>
+          <w:i/>
+        </w:rPr>
+        <w:t>filter drivers</w:t>
+      </w:r>
+      <w:r>
+        <w:t xml:space="preserve"> may reside above or below the device's function driver.  </w:t>
+      </w:r>
+      <w:r>
+        <w:t xml:space="preserve">Some functional </w:t>
+      </w:r>
+      <w:r>
+        <w:t xml:space="preserve">drivers </w:t>
+      </w:r>
+      <w:r>
+        <w:t xml:space="preserve">are categorized </w:t>
+      </w:r>
+      <w:r>
+        <w:t xml:space="preserve">into </w:t>
+      </w:r>
+      <w:r>
+        <w:rPr>
+          <w:b/>
+        </w:rPr>
+        <w:t>class/port/miniport</w:t>
+      </w:r>
+      <w:r>
+        <w:t xml:space="preserve"> relationships; for example, storage drivers are layered into class (disk.sys), port (storport.sys, scsiport.sys, ataport.sys) and miniport (vendor-supplied).  </w:t>
+      </w:r>
+      <w:r>
+        <w:t xml:space="preserve">The class and port drivers are Microsoft's, the miniport driver is from the vendor.  </w:t>
+      </w:r>
+    </w:p>
+    <w:p/>
+    <w:p>
+      <w:r>
+        <w:t xml:space="preserve">A device driver is mainly a collection of routines to be called by the I/O Manager for </w:t>
+      </w:r>
+      <w:r>
+        <w:t xml:space="preserve">tasks like </w:t>
+      </w:r>
+      <w:r>
+        <w:t xml:space="preserve">initialization (DriverEntry), adding PnP devices, IRP dispatch, Interrupt Service Routine (ISR), DPC data transfer, layered completion notification, Fast I/O, unload, and shutdown.  The </w:t>
+      </w:r>
+      <w:r>
+        <w:rPr>
+          <w:b/>
+        </w:rPr>
+        <w:t>Driver object</w:t>
+      </w:r>
+      <w:r>
+        <w:t xml:space="preserve"> provides the addresses of these routines to the I/O Manager.  </w:t>
+      </w:r>
+      <w:r>
+        <w:t xml:space="preserve">The Driver object has a linked list of the </w:t>
+      </w:r>
+      <w:r>
+        <w:rPr>
+          <w:b/>
+        </w:rPr>
+        <w:t>Device objects</w:t>
+      </w:r>
+      <w:r>
+        <w:t xml:space="preserve"> for which it is responsible, and each of these Device objects has a pointer back to its Driver.  </w:t>
+      </w:r>
+      <w:r>
+        <w:t>IRP includes status of the request, the functions to be called for each layered driver necessary, and the target device.  A Device object includes the current IRP, pending IRPs, and device-specific extensions.</w:t>
+      </w:r>
+    </w:p>
+    <w:p/>
+    <w:p>
+      <w:r>
+        <w:t xml:space="preserve">A handle to a file or to a Device object is really a handle to a </w:t>
+      </w:r>
+      <w:r>
+        <w:rPr>
+          <w:b/>
+        </w:rPr>
+        <w:t>File</w:t>
+      </w:r>
+      <w:r>
+        <w:t xml:space="preserve"> </w:t>
+      </w:r>
+      <w:r>
+        <w:t xml:space="preserve">type </w:t>
+      </w:r>
+      <w:r>
+        <w:t xml:space="preserve">object, which virtualizes interaction with the real file or device.  Interaction with a simple device is modeled on file interaction.  In the handles of a process, a handle to a \Device\* is listed as a handle of type File.  A per-process File object has a list of IRPs, access flags, synchronization lock, and the current offset for the next read operation for that process.  </w:t>
+      </w:r>
+    </w:p>
+    <w:p/>
+    <w:p>
+      <w:r>
+        <w:t xml:space="preserve">PnP drivers create Device objects when the PnP Manager notifies them of new devices.  Non-PnP drivers typically create Device objects at initialization.  </w:t>
+      </w:r>
+      <w:r>
+        <w:t xml:space="preserve">Device objects under the </w:t>
+      </w:r>
+      <w:r>
+        <w:rPr>
+          <w:b/>
+        </w:rPr>
+        <w:t>\Device namespace</w:t>
+      </w:r>
+      <w:r>
+        <w:t xml:space="preserve"> are inaccessible to the Windows API unless symbolic links are added underneath \Global??.  </w:t>
+      </w:r>
+    </w:p>
+    <w:p/>
+    <w:p>
+      <w:r>
+        <w:t xml:space="preserve">Filesystem recognizer driver (fs_rec.sys) registers with I/O Manager to identify any new volume by its first </w:t>
+      </w:r>
+      <w:r>
+        <w:t xml:space="preserve">sector.  </w:t>
+      </w:r>
+      <w:r>
+        <w:t xml:space="preserve">Disk.sys class driver creates device objects as \Device\Harddisk*\DR* (where * = 0,1,2,3,…).  </w:t>
+      </w:r>
+    </w:p>
+    <w:p/>
+    <w:p>
+      <w:r>
+        <w:t xml:space="preserve">For </w:t>
+      </w:r>
+      <w:r>
+        <w:rPr>
+          <w:b/>
+        </w:rPr>
+        <w:t>SMB</w:t>
+      </w:r>
+      <w:r>
+        <w:t xml:space="preserve">, srv.sys and srv2.sys are the server-side drivers; on the client, rdbss.sys is the port driver, </w:t>
+      </w:r>
+      <w:r>
+        <w:t xml:space="preserve">while </w:t>
+      </w:r>
+      <w:r>
+        <w:t xml:space="preserve">mrxsmb.sys is the miniport </w:t>
+      </w:r>
+      <w:r>
+        <w:t xml:space="preserve">wrapper for mrxsmb10.sys and mrxsmb20.sys </w:t>
+      </w:r>
+      <w:r>
+        <w:t xml:space="preserve">(and mrxdav.sys is the </w:t>
+      </w:r>
+      <w:r>
+        <w:t>WebDAV miniport</w:t>
+      </w:r>
+      <w:r>
+        <w:t xml:space="preserve">).  </w:t>
+      </w:r>
+    </w:p>
+    <w:p/>
+    <w:p>
+      <w:r>
+        <w:rPr>
+          <w:b/>
+        </w:rPr>
+        <w:t>****************</w:t>
+      </w:r>
+      <w:r>
+        <w:rPr>
+          <w:b/>
+        </w:rPr>
+        <w:t>*********</w:t>
+      </w:r>
+      <w:r>
+        <w:rPr>
+          <w:b/>
+        </w:rPr>
+        <w:t>******NETWORKING***</w:t>
+      </w:r>
+      <w:r>
+        <w:rPr>
+          <w:b/>
+        </w:rPr>
+        <w:t>********</w:t>
+      </w:r>
+      <w:r>
+        <w:rPr>
+          <w:b/>
+        </w:rPr>
+        <w:t>****</w:t>
+      </w:r>
+      <w:r>
+        <w:rPr>
+          <w:b/>
+        </w:rPr>
+        <w:t>*********************************</w:t>
+      </w:r>
+    </w:p>
+    <w:p>
+      <w:r>
+        <w:lastRenderedPageBreak/>
+        <w:t xml:space="preserve">In user mode, ws2_32.dll implements the </w:t>
+      </w:r>
+      <w:r>
+        <w:rPr>
+          <w:b/>
+        </w:rPr>
+        <w:t>Winsock API</w:t>
+      </w:r>
+      <w:r>
+        <w:t xml:space="preserve"> and calls through the </w:t>
+      </w:r>
+      <w:r>
+        <w:rPr>
+          <w:b/>
+        </w:rPr>
+        <w:t>Service Provider Interface (SPI)</w:t>
+      </w:r>
+      <w:r>
+        <w:t xml:space="preserve"> to Winsock Service Providers (like mswsock.dll), also in user mode, for transport and name resolution services.  Service Providers call protocol-specific </w:t>
+      </w:r>
+      <w:r>
+        <w:rPr>
+          <w:b/>
+          <w:i/>
+        </w:rPr>
+        <w:t>helper libraries</w:t>
+      </w:r>
+      <w:r>
+        <w:t xml:space="preserve"> (like wshtcpip.dll) to call the kernel-mode </w:t>
+      </w:r>
+      <w:r>
+        <w:rPr>
+          <w:b/>
+        </w:rPr>
+        <w:t>protocol drivers</w:t>
+      </w:r>
+      <w:r>
+        <w:t xml:space="preserve"> (like tcpip.sys).  Winsock maintains a catalog of its Service Providers (</w:t>
+      </w:r>
+      <w:r>
+        <w:t>netsh.exe winsock show catalog</w:t>
+      </w:r>
+      <w:r>
+        <w:t xml:space="preserve">).  </w:t>
+      </w:r>
+      <w:r>
+        <w:t xml:space="preserve">Winsock can also represent sockets as file handles (msafd.dll -&gt; afd.sys -&gt; tcpip.sys) to integrate with the I/O Manager.  </w:t>
+      </w:r>
+    </w:p>
+    <w:p/>
+    <w:p>
+      <w:r>
+        <w:t>For kernel-</w:t>
+      </w:r>
+      <w:r>
+        <w:t>mode</w:t>
+      </w:r>
+      <w:r>
+        <w:t xml:space="preserve"> clients</w:t>
+      </w:r>
+      <w:r>
+        <w:t xml:space="preserve">, </w:t>
+      </w:r>
+      <w:r>
+        <w:t xml:space="preserve">like http.sys, </w:t>
+      </w:r>
+      <w:r>
+        <w:rPr>
+          <w:b/>
+        </w:rPr>
+        <w:t>Winsock Kernel (WSK)</w:t>
+      </w:r>
+      <w:r>
+        <w:t xml:space="preserve"> replaces the legacy Transport Driver Interface (TDI) API.  </w:t>
+      </w:r>
+    </w:p>
+    <w:p/>
+    <w:p>
+      <w:r>
+        <w:t xml:space="preserve">On the </w:t>
+      </w:r>
+      <w:r>
+        <w:rPr>
+          <w:b/>
+        </w:rPr>
+        <w:t>RPC</w:t>
+      </w:r>
+      <w:r>
+        <w:t xml:space="preserve"> client side, rpcrt4.dll is the run-time library, implementing marshaling functions, local RPC, and it calls either Winsock or named pipe APIs for remote RPC (msrpc.sys is the client from within kernel mode).  On the RPC server side, rpcss.dll in svchost.exe is a service</w:t>
+      </w:r>
+      <w:r>
+        <w:t>, with rpcepmap.dll for end-point mapping</w:t>
+      </w:r>
+      <w:r>
+        <w:t>.</w:t>
+      </w:r>
+      <w:r>
+        <w:t xml:space="preserve">  </w:t>
+      </w:r>
+    </w:p>
+    <w:p/>
+    <w:p>
+      <w:r>
+        <w:t xml:space="preserve">To encapsulate HTTP and FTP usage, there are the </w:t>
+      </w:r>
+      <w:r>
+        <w:rPr>
+          <w:b/>
+        </w:rPr>
+        <w:t>WinInet</w:t>
+      </w:r>
+      <w:r>
+        <w:t xml:space="preserve">, </w:t>
+      </w:r>
+      <w:r>
+        <w:rPr>
+          <w:b/>
+        </w:rPr>
+        <w:t>WinHTTP</w:t>
+      </w:r>
+      <w:r>
+        <w:t xml:space="preserve">, and </w:t>
+      </w:r>
+      <w:r>
+        <w:rPr>
+          <w:b/>
+        </w:rPr>
+        <w:t>HTTP Server API</w:t>
+      </w:r>
+      <w:r>
+        <w:t xml:space="preserve">s.  Windows Explorer and IE use WinInet.  WinHTTP is more advanced than WinInet.  </w:t>
+      </w:r>
+      <w:r>
+        <w:t xml:space="preserve">IIS uses HTTP Server API (httpapi.dll -&gt; http.sys).  HTTP Server API allows multiple services to share port 80/443 by each service registering its URLs.  </w:t>
+      </w:r>
+    </w:p>
+    <w:p/>
+    <w:p>
+      <w:r>
+        <w:t>For IPC</w:t>
+      </w:r>
+      <w:r>
+        <w:t xml:space="preserve"> over SMB</w:t>
+      </w:r>
+      <w:r>
+        <w:t xml:space="preserve">, </w:t>
+      </w:r>
+      <w:r>
+        <w:rPr>
+          <w:b/>
+        </w:rPr>
+        <w:t>named pipes</w:t>
+      </w:r>
+      <w:r>
+        <w:t xml:space="preserve"> (reliable, bidirectional, unicast, npfs.sys, \Device\NamedPipe, \\</w:t>
+      </w:r>
+      <w:r>
+        <w:rPr>
+          <w:i/>
+        </w:rPr>
+        <w:t>server</w:t>
+      </w:r>
+      <w:r>
+        <w:t>\Pipe\</w:t>
+      </w:r>
+      <w:r>
+        <w:rPr>
+          <w:i/>
+        </w:rPr>
+        <w:t>pipename</w:t>
+      </w:r>
+      <w:r>
+        <w:t xml:space="preserve">) and </w:t>
+      </w:r>
+      <w:r>
+        <w:rPr>
+          <w:b/>
+        </w:rPr>
+        <w:t>mailslots</w:t>
+      </w:r>
+      <w:r>
+        <w:t xml:space="preserve"> (unreliable, unidirectional, unicast or broadcast, msfs.sys, \Device\Mailslot, \\</w:t>
+      </w:r>
+      <w:r>
+        <w:rPr>
+          <w:i/>
+        </w:rPr>
+        <w:t>server</w:t>
+      </w:r>
+      <w:r>
+        <w:t>\Mailslot\</w:t>
+      </w:r>
+      <w:r>
+        <w:rPr>
+          <w:i/>
+        </w:rPr>
+        <w:t>slotname</w:t>
+      </w:r>
+      <w:r>
+        <w:t>, or \\</w:t>
+      </w:r>
+      <w:r>
+        <w:rPr>
+          <w:i/>
+        </w:rPr>
+        <w:t>domain</w:t>
+      </w:r>
+      <w:r>
+        <w:t>\Mailslot\</w:t>
+      </w:r>
+      <w:r>
+        <w:rPr>
+          <w:i/>
+        </w:rPr>
+        <w:t>slotname</w:t>
+      </w:r>
+      <w:r>
+        <w:t>, or \\*\Mailslot\</w:t>
+      </w:r>
+      <w:r>
+        <w:rPr>
+          <w:i/>
+        </w:rPr>
+        <w:t>slotname</w:t>
+      </w:r>
+      <w:r>
+        <w:t xml:space="preserve"> where * means local domain).  Named pipes have ACLs and support server-side impersonation of clients.  Named pipe and mailslot functions implemented by kernel32.dll using </w:t>
+      </w:r>
+      <w:r>
+        <w:t>familiar</w:t>
+      </w:r>
+      <w:r>
+        <w:t xml:space="preserve"> </w:t>
+      </w:r>
+      <w:r>
+        <w:rPr>
+          <w:i/>
+        </w:rPr>
+        <w:t>CreateFile</w:t>
+      </w:r>
+      <w:r>
+        <w:t xml:space="preserve">, </w:t>
+      </w:r>
+      <w:r>
+        <w:rPr>
+          <w:i/>
+        </w:rPr>
+        <w:t>ReadFile</w:t>
+      </w:r>
+      <w:r>
+        <w:t xml:space="preserve">, </w:t>
+      </w:r>
+      <w:r>
+        <w:rPr>
+          <w:i/>
+        </w:rPr>
+        <w:t>WriteFile</w:t>
+      </w:r>
+      <w:r>
+        <w:t xml:space="preserve">, etc.  </w:t>
+      </w:r>
+      <w:r>
+        <w:t xml:space="preserve">Search on a pipe name to find the process which has a handle to it.  </w:t>
+      </w:r>
+    </w:p>
+    <w:p/>
     <w:p>
       <w:r>
         <w:t xml:space="preserve">The </w:t>
@@ -1766,83 +2899,144 @@
       <w:r>
         <w:rPr>
           <w:b/>
-        </w:rPr>
-        <w:t>Page Frame Number (PFN)</w:t>
-      </w:r>
-      <w:r>
-        <w:t xml:space="preserve"> database describes each page of physical memory.  PFN entries identify each physical page as Active/Valid, Standby, Modified, </w:t>
-      </w:r>
-      <w:r>
-        <w:t xml:space="preserve">Modified No Write, Bad, Free, </w:t>
-      </w:r>
-      <w:r>
-        <w:t>or</w:t>
-      </w:r>
-      <w:r>
-        <w:t xml:space="preserve"> Zeroed</w:t>
+          <w:i/>
+        </w:rPr>
+        <w:t>Netbios</w:t>
+      </w:r>
+      <w:r>
+        <w:t xml:space="preserve"> function is implemented through netapi32.dll -&gt; </w:t>
+      </w:r>
+      <w:r>
+        <w:t xml:space="preserve">ntdll.dll -&gt; </w:t>
+      </w:r>
+      <w:r>
+        <w:t xml:space="preserve">netbios.sys -&gt; netbt.sys -&gt; tcpip.sys.  </w:t>
+      </w:r>
+    </w:p>
+    <w:p/>
+    <w:p>
+      <w:r>
+        <w:t xml:space="preserve">NDIS drivers do not process or use I/O Request Packets (IRPs).  </w:t>
+      </w:r>
+    </w:p>
+    <w:p/>
+    <w:p>
+      <w:r>
+        <w:t xml:space="preserve">A "provider" is </w:t>
+      </w:r>
+      <w:r>
+        <w:t>a wrapper for a redirector for the purpose of determining which redirector should be used to access a share, printer or similar network r</w:t>
+      </w:r>
+      <w:r>
+        <w:t xml:space="preserve">esource; providers are polled to find the correct redirector </w:t>
+      </w:r>
+      <w:r>
+        <w:t xml:space="preserve">for a given resource </w:t>
+      </w:r>
+      <w:r>
+        <w:t>(Control Panel &gt; Network Connections &gt; Advanced menu &gt; Provider Order tab)</w:t>
+      </w:r>
+      <w:r>
+        <w:t>.</w:t>
+      </w:r>
+      <w:r>
+        <w:t xml:space="preserve">  The polling is performed by </w:t>
+      </w:r>
+      <w:r>
+        <w:t xml:space="preserve">both </w:t>
+      </w:r>
+      <w:r>
+        <w:t>the</w:t>
+      </w:r>
+      <w:r>
+        <w:t xml:space="preserve">  </w:t>
+      </w:r>
+      <w:r>
+        <w:rPr>
+          <w:b/>
+        </w:rPr>
+        <w:t>Multiple Provider Router</w:t>
+      </w:r>
+      <w:r>
+        <w:t xml:space="preserve"> (mpr.dl</w:t>
+      </w:r>
+      <w:r>
+        <w:t>l)</w:t>
+      </w:r>
+      <w:r>
+        <w:t>, for</w:t>
+      </w:r>
+      <w:r>
+        <w:t xml:space="preserve"> </w:t>
+      </w:r>
+      <w:r>
+        <w:t>when clients use the Windows Networking (WNet) API</w:t>
+      </w:r>
+      <w:r>
+        <w:t xml:space="preserve">, and by the </w:t>
+      </w:r>
+      <w:r>
+        <w:rPr>
+          <w:b/>
+        </w:rPr>
+        <w:t>Multiple UNC Provider</w:t>
+      </w:r>
+      <w:r>
+        <w:t xml:space="preserve"> (mup.sys), for when clients use the standard Windows I/O API</w:t>
       </w:r>
       <w:r>
         <w:t xml:space="preserve">.  </w:t>
       </w:r>
       <w:r>
-        <w:t xml:space="preserve">PFN entries also keep a reference count </w:t>
-      </w:r>
-      <w:r>
-        <w:t xml:space="preserve">pointing </w:t>
-      </w:r>
-      <w:r>
-        <w:t>to</w:t>
-      </w:r>
-      <w:r>
-        <w:t>wards</w:t>
-      </w:r>
-      <w:r>
-        <w:t xml:space="preserve"> them, suc</w:t>
-      </w:r>
-      <w:r>
-        <w:t>h as when part of a working set;</w:t>
-      </w:r>
-      <w:r>
-        <w:t xml:space="preserve"> and when the count goes to zero, the PFN can be freed or put on standby.  Each PFN also has the virtual address of the PTE pointing to it.  </w:t>
-      </w:r>
-      <w:r>
-        <w:t>Standby PFNs are ranked into eight priorities</w:t>
-      </w:r>
-      <w:r>
-        <w:t>, 0 - 7</w:t>
-      </w:r>
-      <w:r>
-        <w:t xml:space="preserve"> (lower number = next to be freed/zeroed)</w:t>
-      </w:r>
-      <w:r>
-        <w:t xml:space="preserve">.  </w:t>
-      </w:r>
-    </w:p>
-    <w:p/>
-    <w:p>
-      <w:r>
-        <w:t xml:space="preserve">Each EPROCESS has a </w:t>
-      </w:r>
-      <w:r>
-        <w:rPr>
-          <w:b/>
-        </w:rPr>
-        <w:t>Virtual Address Descriptor (VAD)</w:t>
-      </w:r>
-      <w:r>
-        <w:t xml:space="preserve"> tree to track which addresses have been reserved.  When a process allocates memory, a new node in the VAD tree is created to define the address range, </w:t>
-      </w:r>
-      <w:r>
-        <w:t xml:space="preserve">as </w:t>
-      </w:r>
-      <w:r>
-        <w:t xml:space="preserve">shared/private, inheritable, and </w:t>
-      </w:r>
-      <w:r>
-        <w:t xml:space="preserve">its </w:t>
-      </w:r>
-      <w:r>
-        <w:t>protection bits (read-only, read/write).  VAD information is used to help create PTEs as needed.</w:t>
+        <w:t xml:space="preserve">The MPR is a DLL for loading into user processes, while the MUP is a kernel-mode filesystem driver.  </w:t>
+      </w:r>
+      <w:r>
+        <w:t>The SMB redirector includes the Workstation service, and</w:t>
+      </w:r>
+      <w:r>
+        <w:t xml:space="preserve"> the</w:t>
+      </w:r>
+      <w:r>
+        <w:t xml:space="preserve"> MPR provider </w:t>
+      </w:r>
+      <w:r>
+        <w:t>of the SMB redirector is ntlanman.dll.  T</w:t>
+      </w:r>
+      <w:r>
+        <w:t xml:space="preserve">here are also providers for RDP </w:t>
+      </w:r>
+      <w:r>
+        <w:t xml:space="preserve">(drprov.dll) </w:t>
+      </w:r>
+      <w:r>
+        <w:t>and WebDAV</w:t>
+      </w:r>
+      <w:r>
+        <w:t xml:space="preserve"> (davclnt.dll)</w:t>
+      </w:r>
+      <w:r>
+        <w:t>.  The MPR mainly uses drive letter or device name symbolic links (like Z:) to associate a path with a redirector, while the MUP resolves UNC paths.    A UNC path is prepended with "\Global??\UNC", which is actually a link to the "\Device\Mup"</w:t>
+      </w:r>
+      <w:r>
+        <w:t xml:space="preserve"> filesystem driver.  Modern redirectors are actually mini-redirectors that register with the </w:t>
+      </w:r>
+      <w:r>
+        <w:rPr>
+          <w:b/>
+        </w:rPr>
+        <w:t>Redirected Driver Buffering Subsystem</w:t>
+      </w:r>
+      <w:r>
+        <w:t xml:space="preserve"> (rdbss.sys); it's the RDBSS whic</w:t>
+      </w:r>
+      <w:r>
+        <w:t xml:space="preserve">h actually talks to MUP, </w:t>
+      </w:r>
+      <w:r>
+        <w:t>I/O Manager</w:t>
+      </w:r>
+      <w:r>
+        <w:t xml:space="preserve"> and Cache Manager.  </w:t>
       </w:r>
       <w:r>
         <w:t xml:space="preserve">  </w:t>
@@ -1851,1228 +3045,48 @@
     <w:p/>
     <w:p>
       <w:r>
-        <w:t>32-bit PAE kernel</w:t>
-      </w:r>
-      <w:r>
-        <w:t xml:space="preserve"> uses a three-level page table, 32-bit non-PAE only two, </w:t>
-      </w:r>
-      <w:r>
-        <w:t>and</w:t>
-      </w:r>
-      <w:r>
-        <w:t xml:space="preserve"> x64 uses a four-level table.  </w:t>
-      </w:r>
-    </w:p>
-    <w:p/>
-    <w:p>
-      <w:r>
-        <w:t xml:space="preserve">A </w:t>
-      </w:r>
-      <w:r>
-        <w:t>virtual address is divided into</w:t>
-      </w:r>
-      <w:r>
-        <w:t xml:space="preserve"> regions</w:t>
-      </w:r>
-      <w:r>
-        <w:t xml:space="preserve">: map level 4 (x64 only), </w:t>
-      </w:r>
-      <w:r>
-        <w:t xml:space="preserve">directory pointer (32-bit PAE/x64 only), </w:t>
-      </w:r>
-      <w:r>
-        <w:t>directory index, table index</w:t>
-      </w:r>
-      <w:r>
-        <w:t>,</w:t>
-      </w:r>
-      <w:r>
-        <w:t xml:space="preserve"> and byte index</w:t>
-      </w:r>
-      <w:r>
-        <w:t xml:space="preserve"> (</w:t>
-      </w:r>
-      <w:r>
-        <w:rPr>
-          <w:i/>
-        </w:rPr>
-        <w:t>4PDTB</w:t>
-      </w:r>
-      <w:r>
-        <w:t>)</w:t>
-      </w:r>
-      <w:r>
-        <w:t xml:space="preserve">.  </w:t>
-      </w:r>
-      <w:r>
-        <w:rPr>
-          <w:b/>
-        </w:rPr>
-        <w:t>CR3 register</w:t>
-      </w:r>
-      <w:r>
-        <w:t xml:space="preserve"> contains physical address o</w:t>
-      </w:r>
-      <w:r>
-        <w:t xml:space="preserve">f the topmost </w:t>
-      </w:r>
-      <w:r>
-        <w:t>table</w:t>
-      </w:r>
-      <w:r>
-        <w:t xml:space="preserve"> for the current process</w:t>
-      </w:r>
-      <w:r>
-        <w:t>; this physical address is read from KPROCESS to update CR3 when switching to a new process</w:t>
-      </w:r>
-      <w:r>
-        <w:t xml:space="preserve">.  </w:t>
-      </w:r>
-      <w:r>
-        <w:t>The page directory (</w:t>
-      </w:r>
-      <w:r>
-        <w:rPr>
-          <w:i/>
-        </w:rPr>
-        <w:t>D</w:t>
-      </w:r>
-      <w:r>
-        <w:t xml:space="preserve">) is composed of </w:t>
-      </w:r>
-      <w:r>
-        <w:rPr>
-          <w:b/>
-        </w:rPr>
-        <w:t>Page Directory Entries (PDEs)</w:t>
-      </w:r>
-      <w:r>
-        <w:t xml:space="preserve">, each of which contains </w:t>
-      </w:r>
-      <w:r>
-        <w:t xml:space="preserve">the </w:t>
-      </w:r>
-      <w:r>
-        <w:t>PFN of a page table (</w:t>
-      </w:r>
-      <w:r>
-        <w:rPr>
-          <w:i/>
-        </w:rPr>
-        <w:t>T</w:t>
-      </w:r>
-      <w:r>
-        <w:t xml:space="preserve">).  </w:t>
-      </w:r>
-      <w:r>
-        <w:t>The page table (</w:t>
-      </w:r>
-      <w:r>
-        <w:rPr>
-          <w:i/>
-        </w:rPr>
-        <w:t>T</w:t>
-      </w:r>
-      <w:r>
-        <w:t xml:space="preserve">) is composed of </w:t>
-      </w:r>
-      <w:r>
-        <w:rPr>
-          <w:b/>
-        </w:rPr>
-        <w:t>Page Table Entries (PTEs)</w:t>
-      </w:r>
-      <w:r>
-        <w:t xml:space="preserve">, each of which contains the PFN for the virtual address of the </w:t>
-      </w:r>
-      <w:r>
-        <w:rPr>
-          <w:i/>
-        </w:rPr>
-        <w:t>page</w:t>
-      </w:r>
-      <w:r>
-        <w:t>.  Then the byte index (</w:t>
-      </w:r>
-      <w:r>
-        <w:rPr>
-          <w:i/>
-        </w:rPr>
-        <w:t>B</w:t>
-      </w:r>
-      <w:r>
-        <w:t xml:space="preserve">) is the offset of the byte within that physical page.  Note that page faults trigger PTE creation, not reservation or commitment.  </w:t>
-      </w:r>
-      <w:r>
-        <w:t xml:space="preserve">PTE contains a PFN </w:t>
-      </w:r>
-      <w:r>
-        <w:t>and also flags to indicate valid, read/</w:t>
-      </w:r>
-      <w:r>
-        <w:t xml:space="preserve">write, </w:t>
-      </w:r>
-      <w:r>
-        <w:t xml:space="preserve">kernel mode only (owner flag), part of system space (global flag), copy on write, accessed, dirty, no caching, etc.  </w:t>
-      </w:r>
-    </w:p>
-    <w:p/>
-    <w:p>
-      <w:r>
-        <w:t>Page tables (</w:t>
-      </w:r>
-      <w:r>
-        <w:rPr>
-          <w:i/>
-        </w:rPr>
-        <w:t>T</w:t>
-      </w:r>
-      <w:r>
-        <w:t>) for system space are shared among all processes, while the tables for session space are shared only among processes in the same session.  More than one page table (</w:t>
-      </w:r>
-      <w:r>
-        <w:rPr>
-          <w:i/>
-        </w:rPr>
-        <w:t>T</w:t>
-      </w:r>
-      <w:r>
-        <w:t xml:space="preserve">) is needed to map the entire address space of a process.  </w:t>
-      </w:r>
-      <w:r>
-        <w:t xml:space="preserve">A </w:t>
-      </w:r>
-      <w:r>
-        <w:rPr>
-          <w:b/>
-        </w:rPr>
-        <w:t>Prototype PTE</w:t>
-      </w:r>
-      <w:r>
-        <w:t xml:space="preserve"> is a layer of indirection between various processes' page </w:t>
-      </w:r>
-      <w:r>
-        <w:t>tables (</w:t>
-      </w:r>
-      <w:r>
-        <w:rPr>
-          <w:i/>
-        </w:rPr>
-        <w:t>T</w:t>
-      </w:r>
-      <w:r>
-        <w:t xml:space="preserve">) and the PFN database; </w:t>
-      </w:r>
-      <w:r>
-        <w:t xml:space="preserve"> it's used to manage </w:t>
-      </w:r>
-      <w:r>
-        <w:t xml:space="preserve">virtual pages which are shareable across multiple processes, such as for section objects, memory-mapped files and swap file contents, hence, a process' PTE might point to a Prototype PTE, not to a PFN entry.  </w:t>
-      </w:r>
-    </w:p>
-    <w:p/>
-    <w:p>
-      <w:r>
-        <w:t xml:space="preserve">The </w:t>
-      </w:r>
-      <w:r>
-        <w:rPr>
-          <w:b/>
-        </w:rPr>
-        <w:t>Translation Lookaside Buf</w:t>
-      </w:r>
-      <w:r>
-        <w:rPr>
-          <w:b/>
-        </w:rPr>
-        <w:t>fer (TLB)</w:t>
-      </w:r>
-      <w:r>
-        <w:t xml:space="preserve"> is the CPU's cache of virtual-to-physical page mappings, plus the PTE flags.</w:t>
-      </w:r>
-      <w:r>
-        <w:t xml:space="preserve">  The </w:t>
-      </w:r>
-      <w:r>
-        <w:rPr>
-          <w:b/>
-        </w:rPr>
-        <w:t>Memory Management Unit (MMU)</w:t>
-      </w:r>
-      <w:r>
-        <w:t xml:space="preserve"> is a </w:t>
-      </w:r>
-      <w:r>
-        <w:rPr>
-          <w:i/>
-        </w:rPr>
-        <w:t>hardware</w:t>
-      </w:r>
-      <w:r>
-        <w:t xml:space="preserve"> component involved in virtual memory page address translation.</w:t>
-      </w:r>
-    </w:p>
-    <w:p/>
-    <w:p>
-      <w:r>
-        <w:rPr>
-          <w:b/>
-        </w:rPr>
-        <w:t>*********************CACHE MANAGER********************************************************</w:t>
-      </w:r>
-    </w:p>
-    <w:p>
-      <w:r>
-        <w:t>NTFS streams are cached in system space 256KB "views", each represented by a Virtual Address Control Block (</w:t>
-      </w:r>
-      <w:r>
-        <w:rPr>
-          <w:b/>
-        </w:rPr>
-        <w:t>VACB</w:t>
-      </w:r>
-      <w:r>
-        <w:t xml:space="preserve">).  </w:t>
-      </w:r>
-      <w:r>
-        <w:rPr>
-          <w:b/>
-        </w:rPr>
-        <w:t>Fast I/O</w:t>
-      </w:r>
-      <w:r>
-        <w:t xml:space="preserve"> is satisfying read/write requests entirely in cac</w:t>
-      </w:r>
-      <w:r>
-        <w:t xml:space="preserve">he instead of creating an IRP.  Cached memory for unmapped views is not zeroed, it goes into the standby list (the "System Cache" in Task Manager and Process Explorer is the sum of the system working set, standby list and modified page list all together).    </w:t>
-      </w:r>
-    </w:p>
-    <w:p>
-      <w:pPr>
-        <w:rPr>
-          <w:b/>
-        </w:rPr>
-      </w:pPr>
-    </w:p>
-    <w:p>
-      <w:pPr>
-        <w:rPr>
-          <w:b/>
-        </w:rPr>
-      </w:pPr>
-      <w:r>
-        <w:rPr>
-          <w:b/>
-        </w:rPr>
-        <w:t>**********************SESSIONS, WINDOW STATIONS &amp; DESKTOPS*********************************</w:t>
-      </w:r>
-    </w:p>
-    <w:p>
-      <w:r>
-        <w:t>A session may contain multiple stations, and a station may contain multiple desktops</w:t>
-      </w:r>
-      <w:r>
-        <w:t xml:space="preserve"> (lsass.exe creates “logon sessions”, but these are different)</w:t>
-      </w:r>
-      <w:r>
-        <w:t xml:space="preserve">.  The Service-0x0-3e7$ window station is for any </w:t>
-      </w:r>
-      <w:r>
-        <w:t xml:space="preserve">non-interactive </w:t>
-      </w:r>
-      <w:r>
-        <w:t xml:space="preserve">service that runs as </w:t>
-      </w:r>
-      <w:r>
-        <w:t>Loc</w:t>
-      </w:r>
-      <w:r>
-        <w:t>al System</w:t>
-      </w:r>
-      <w:r>
-        <w:t xml:space="preserve"> (Winsta0 for interactive),</w:t>
-      </w:r>
-      <w:r>
-        <w:t xml:space="preserve"> Service-0x0-3e5$ is for Local Service, Service-0x0-3e4$ for </w:t>
-      </w:r>
-      <w:r>
-        <w:t>Network Service, and msswindowstation\mssretricteddesk for Microsoft Search Indexer</w:t>
-      </w:r>
-      <w:r>
-        <w:t>.</w:t>
-      </w:r>
-      <w:r>
-        <w:t xml:space="preserve">  All processes in the same ses</w:t>
-      </w:r>
-      <w:r>
-        <w:t xml:space="preserve">sion map their session space to the same </w:t>
-      </w:r>
-      <w:r>
-        <w:t>pages</w:t>
-      </w:r>
-      <w:r>
-        <w:t xml:space="preserve">.  </w:t>
-      </w:r>
-      <w:r>
-        <w:rPr>
-          <w:b/>
-        </w:rPr>
-        <w:t>Session space</w:t>
-      </w:r>
-      <w:r>
-        <w:t xml:space="preserve"> has has four areas: image space (win32k.sys and its per-session data, video drivers), structure (per-session working set list), view space (desktop heap, mapped views)</w:t>
-      </w:r>
-      <w:r>
-        <w:t xml:space="preserve">, and paged pool.  </w:t>
-      </w:r>
-      <w:r>
-        <w:t xml:space="preserve">A window </w:t>
-      </w:r>
-      <w:r>
-        <w:rPr>
-          <w:b/>
-        </w:rPr>
-        <w:t>station</w:t>
-      </w:r>
-      <w:r>
-        <w:t xml:space="preserve"> includes a clipboard and a global atom table.  </w:t>
-      </w:r>
-      <w:r>
-        <w:t xml:space="preserve">Each session ID number is unique, but window station and desktop names can be identical across sessions.  Each session can have only </w:t>
-      </w:r>
-      <w:r>
-        <w:t>one window station (</w:t>
-      </w:r>
-      <w:r>
-        <w:t>Winsta0</w:t>
-      </w:r>
-      <w:r>
-        <w:t xml:space="preserve">) which can interact </w:t>
-      </w:r>
+        <w:rPr>
+          <w:b/>
+        </w:rPr>
+        <w:t>*******************************GRAPHICS***************</w:t>
+      </w:r>
+      <w:r>
+        <w:rPr>
+          <w:b/>
+        </w:rPr>
+        <w:t>*********************************</w:t>
+      </w:r>
+    </w:p>
+    <w:p>
+      <w:r>
+        <w:rPr>
+          <w:b/>
+        </w:rPr>
+        <w:t>DirectX</w:t>
+      </w:r>
+      <w:r>
+        <w:t xml:space="preserve"> = Direct3D, DirectDraw, DirectMusic, DirectPlay, DirectSound (but mainly Direct3D).  The Direct3D runtime in user processes is d3d*.dll (like d3d10.dll), and the kernel drivers are dxapi.sys, dxgkrnl.sys and dxgmms1.sys.  </w:t>
+      </w:r>
+    </w:p>
+    <w:p/>
+    <w:p>
+      <w:r>
+        <w:rPr>
+          <w:b/>
+        </w:rPr>
+        <w:t>Windows Display Driver Model (WDDM)</w:t>
+      </w:r>
+      <w:r>
+        <w:t xml:space="preserve"> is the DirectX driver model.  WDDM virtualizes video memory so that system memory (and even paging files) can be used w</w:t>
+      </w:r>
+      <w:r>
+        <w:t xml:space="preserve">hen video memory is exhausted.  </w:t>
+      </w:r>
+    </w:p>
+    <w:p/>
+    <w:p>
       <w:r>
         <w:lastRenderedPageBreak/>
-        <w:t>with a display, keyboard and mouse.  Each process is assoc</w:t>
-      </w:r>
-      <w:r>
-        <w:t>iated with a particular session\station\</w:t>
-      </w:r>
-      <w:r>
-        <w:t>desktop path</w:t>
-      </w:r>
-      <w:r>
-        <w:t xml:space="preserve"> (see its hand</w:t>
-      </w:r>
-      <w:r>
-        <w:t xml:space="preserve">les).  Once </w:t>
-      </w:r>
-      <w:r>
-        <w:t xml:space="preserve">a process </w:t>
-      </w:r>
-      <w:r>
-        <w:t xml:space="preserve">or thread opens a graphical window object, that process or thread is then stuck to the station and desktop containing the window object.  </w:t>
-      </w:r>
-      <w:r>
-        <w:t xml:space="preserve">Non-interactive stations are created for services that require a station’s context, but shouldn’t, because a service should not need a desktop.  </w:t>
-      </w:r>
-      <w:r>
-        <w:rPr>
-          <w:b/>
-        </w:rPr>
-        <w:t>Winsta0</w:t>
-      </w:r>
-      <w:r>
-        <w:t xml:space="preserve"> will have at least three desktops: winlogon, disconnect and default.  </w:t>
-      </w:r>
-      <w:r>
-        <w:t>Window messages can only be sent</w:t>
-      </w:r>
-      <w:r>
-        <w:t xml:space="preserve"> between processes on the same d</w:t>
-      </w:r>
-      <w:r>
-        <w:t>esktop</w:t>
-      </w:r>
-      <w:r>
-        <w:t>, including messages delivered via hooks</w:t>
-      </w:r>
-      <w:r>
-        <w:t>.</w:t>
-      </w:r>
-      <w:r>
-        <w:t xml:space="preserve">  </w:t>
-      </w:r>
-      <w:r>
-        <w:t xml:space="preserve">Only one desktop can be active at a time, i.e., receive keyboard and mouse input.  </w:t>
-      </w:r>
-      <w:r>
-        <w:t xml:space="preserve">USER objects are allocated from the desktop heap, while GDI objects are allocated from the session pool.  </w:t>
-      </w:r>
-    </w:p>
-    <w:p>
-      <w:r>
-        <w:t xml:space="preserve">  </w:t>
-      </w:r>
-    </w:p>
-    <w:p>
-      <w:pPr>
-        <w:rPr>
-          <w:b/>
-        </w:rPr>
-      </w:pPr>
-      <w:r>
-        <w:rPr>
-          <w:b/>
-        </w:rPr>
-        <w:t>********************</w:t>
-      </w:r>
-      <w:r>
-        <w:rPr>
-          <w:b/>
-        </w:rPr>
-        <w:t>**I/O MANAGER, DRIVERS, DEVICES</w:t>
-      </w:r>
-      <w:r>
-        <w:rPr>
-          <w:b/>
-        </w:rPr>
-        <w:t>*******</w:t>
-      </w:r>
-      <w:r>
-        <w:rPr>
-          <w:b/>
-        </w:rPr>
-        <w:t>*********************************</w:t>
-      </w:r>
-    </w:p>
-    <w:p>
-      <w:r>
-        <w:t xml:space="preserve">I/O Manager handles most requests as </w:t>
-      </w:r>
-      <w:r>
-        <w:t xml:space="preserve">either </w:t>
-      </w:r>
-      <w:r>
-        <w:rPr>
-          <w:b/>
-        </w:rPr>
-        <w:t>Fast I/O</w:t>
-      </w:r>
-      <w:r>
-        <w:t xml:space="preserve"> requests (satisfied </w:t>
-      </w:r>
-      <w:r>
-        <w:t xml:space="preserve">without an IRP, such as </w:t>
-      </w:r>
-      <w:r>
-        <w:t xml:space="preserve">from cache) or as </w:t>
-      </w:r>
-      <w:r>
-        <w:rPr>
-          <w:b/>
-        </w:rPr>
-        <w:t>I/O Request Packets (IRPs)</w:t>
-      </w:r>
-      <w:r>
-        <w:t xml:space="preserve"> given to a driver as a work order.  With layered drivers, the IRP is given to each driver in turn, then finally back to the I/O Manager.  </w:t>
-      </w:r>
-    </w:p>
-    <w:p/>
-    <w:p>
-      <w:r>
-        <w:t xml:space="preserve">Drivers are either user-mode (16-bit VDD, printer, UMDF) or kernel-mode (filesystem, PnP, non-PnP OS extensions).  </w:t>
-      </w:r>
-      <w:r>
-        <w:rPr>
-          <w:b/>
-        </w:rPr>
-        <w:t>Windows Driver Model (MDM)</w:t>
-      </w:r>
-      <w:r>
-        <w:t xml:space="preserve"> drivers include </w:t>
-      </w:r>
-      <w:r>
-        <w:rPr>
-          <w:b/>
-          <w:i/>
-        </w:rPr>
-        <w:t>bus drivers</w:t>
-      </w:r>
-      <w:r>
-        <w:t xml:space="preserve"> (PCI, USB, ISA</w:t>
-      </w:r>
-      <w:r>
-        <w:t xml:space="preserve">, 1394) which present a device to a </w:t>
-      </w:r>
-      <w:r>
-        <w:rPr>
-          <w:b/>
-          <w:i/>
-        </w:rPr>
-        <w:t>function driver</w:t>
-      </w:r>
-      <w:r>
-        <w:t xml:space="preserve"> via the PnP Manager, while </w:t>
-      </w:r>
-      <w:r>
-        <w:rPr>
-          <w:b/>
-          <w:i/>
-        </w:rPr>
-        <w:t>filter drivers</w:t>
-      </w:r>
-      <w:r>
-        <w:t xml:space="preserve"> may reside above or below the device's function driver.  </w:t>
-      </w:r>
-      <w:r>
-        <w:t xml:space="preserve">Some functional </w:t>
-      </w:r>
-      <w:r>
-        <w:t xml:space="preserve">drivers </w:t>
-      </w:r>
-      <w:r>
-        <w:t xml:space="preserve">are categorized </w:t>
-      </w:r>
-      <w:r>
-        <w:t xml:space="preserve">into </w:t>
-      </w:r>
-      <w:r>
-        <w:rPr>
-          <w:b/>
-        </w:rPr>
-        <w:t>class/port/miniport</w:t>
-      </w:r>
-      <w:r>
-        <w:t xml:space="preserve"> relationships; for example, storage drivers are layered into class (disk.sys), port (storport.sys, scsiport.sys, ataport.sys) and miniport (vendor-supplied).  </w:t>
-      </w:r>
-      <w:r>
-        <w:t xml:space="preserve">The class and port drivers are Microsoft's, the miniport driver is from the vendor.  </w:t>
-      </w:r>
-    </w:p>
-    <w:p/>
-    <w:p>
-      <w:r>
-        <w:t xml:space="preserve">A device driver is mainly a collection of routines to be called by the I/O Manager for </w:t>
-      </w:r>
-      <w:r>
-        <w:t xml:space="preserve">tasks like </w:t>
-      </w:r>
-      <w:r>
-        <w:t xml:space="preserve">initialization (DriverEntry), adding PnP devices, IRP dispatch, Interrupt Service Routine (ISR), DPC data transfer, layered completion notification, Fast I/O, unload, and shutdown.  The </w:t>
-      </w:r>
-      <w:r>
-        <w:rPr>
-          <w:b/>
-        </w:rPr>
-        <w:t>Driver object</w:t>
-      </w:r>
-      <w:r>
-        <w:t xml:space="preserve"> provides the addresses of these routines to the I/O Manager.  </w:t>
-      </w:r>
-      <w:r>
-        <w:t xml:space="preserve">The Driver object has a linked list of the </w:t>
-      </w:r>
-      <w:r>
-        <w:rPr>
-          <w:b/>
-        </w:rPr>
-        <w:t>Device objects</w:t>
-      </w:r>
-      <w:r>
-        <w:t xml:space="preserve"> for which it is responsible, and each of these Device objects has a pointer back to its Driver.  </w:t>
-      </w:r>
-      <w:r>
-        <w:t>IRP includes status of the request, the functions to be called for each layered driver necessary, and the target device.  A Device object includes the current IRP, pending IRPs, and device-specific extensions.</w:t>
-      </w:r>
-    </w:p>
-    <w:p/>
-    <w:p>
-      <w:r>
-        <w:t xml:space="preserve">A handle to a file or to a Device object is really a handle to a </w:t>
-      </w:r>
-      <w:r>
-        <w:rPr>
-          <w:b/>
-        </w:rPr>
-        <w:t>File</w:t>
-      </w:r>
-      <w:r>
-        <w:t xml:space="preserve"> </w:t>
-      </w:r>
-      <w:r>
-        <w:t xml:space="preserve">type </w:t>
-      </w:r>
-      <w:r>
-        <w:t xml:space="preserve">object, which virtualizes interaction with the real file or device.  Interaction with a simple device is modeled on file interaction.  In the handles of a process, a handle to a \Device\* is listed as a handle of type File.  A per-process File object has a list of IRPs, access flags, synchronization lock, and the current offset for the next read operation for that process.  </w:t>
-      </w:r>
-    </w:p>
-    <w:p/>
-    <w:p>
-      <w:r>
-        <w:t xml:space="preserve">PnP drivers create Device objects when the PnP Manager notifies them of new devices.  Non-PnP drivers typically create Device objects at initialization.  </w:t>
-      </w:r>
-      <w:r>
-        <w:t xml:space="preserve">Device objects under the </w:t>
-      </w:r>
-      <w:r>
-        <w:rPr>
-          <w:b/>
-        </w:rPr>
-        <w:t>\Device namespace</w:t>
-      </w:r>
-      <w:r>
-        <w:t xml:space="preserve"> are inaccessible to the Windows API unless symbolic links are added underneath \Global??.  </w:t>
-      </w:r>
-    </w:p>
-    <w:p/>
-    <w:p>
-      <w:r>
-        <w:t xml:space="preserve">Filesystem recognizer driver (fs_rec.sys) registers with I/O Manager to identify any new volume by its first </w:t>
-      </w:r>
-      <w:r>
-        <w:t xml:space="preserve">sector.  </w:t>
-      </w:r>
-      <w:r>
-        <w:t xml:space="preserve">Disk.sys class driver creates device objects as \Device\Harddisk*\DR* (where * = 0,1,2,3,…).  </w:t>
-      </w:r>
-    </w:p>
-    <w:p/>
-    <w:p>
-      <w:r>
-        <w:t xml:space="preserve">For </w:t>
-      </w:r>
-      <w:r>
-        <w:rPr>
-          <w:b/>
-        </w:rPr>
-        <w:t>SMB</w:t>
-      </w:r>
-      <w:r>
-        <w:t xml:space="preserve">, srv.sys and srv2.sys are the server-side drivers; on the client, rdbss.sys is the port driver, </w:t>
-      </w:r>
-      <w:r>
-        <w:t xml:space="preserve">while </w:t>
-      </w:r>
-      <w:r>
-        <w:t xml:space="preserve">mrxsmb.sys is the miniport </w:t>
-      </w:r>
-      <w:r>
-        <w:t xml:space="preserve">wrapper for mrxsmb10.sys and mrxsmb20.sys </w:t>
-      </w:r>
-      <w:r>
-        <w:t xml:space="preserve">(and mrxdav.sys is the </w:t>
-      </w:r>
-      <w:r>
-        <w:t>WebDAV miniport</w:t>
-      </w:r>
-      <w:r>
-        <w:t xml:space="preserve">).  </w:t>
-      </w:r>
-    </w:p>
-    <w:p/>
-    <w:p>
-      <w:r>
-        <w:rPr>
-          <w:b/>
-        </w:rPr>
-        <w:t>****************</w:t>
-      </w:r>
-      <w:r>
-        <w:rPr>
-          <w:b/>
-        </w:rPr>
-        <w:t>*********</w:t>
-      </w:r>
-      <w:r>
-        <w:rPr>
-          <w:b/>
-        </w:rPr>
-        <w:t>******NETWORKING***</w:t>
-      </w:r>
-      <w:r>
-        <w:rPr>
-          <w:b/>
-        </w:rPr>
-        <w:t>********</w:t>
-      </w:r>
-      <w:r>
-        <w:rPr>
-          <w:b/>
-        </w:rPr>
-        <w:t>****</w:t>
-      </w:r>
-      <w:r>
-        <w:rPr>
-          <w:b/>
-        </w:rPr>
-        <w:t>*********************************</w:t>
-      </w:r>
-    </w:p>
-    <w:p>
-      <w:r>
-        <w:t xml:space="preserve">In user mode, ws2_32.dll implements the </w:t>
-      </w:r>
-      <w:r>
-        <w:rPr>
-          <w:b/>
-        </w:rPr>
-        <w:t>Winsock API</w:t>
-      </w:r>
-      <w:r>
-        <w:t xml:space="preserve"> and calls through the </w:t>
-      </w:r>
-      <w:r>
-        <w:rPr>
-          <w:b/>
-        </w:rPr>
-        <w:t>Service Provider Interface (SPI)</w:t>
-      </w:r>
-      <w:r>
-        <w:t xml:space="preserve"> to Winsock Service Providers (like mswsock.dll), also in user mode, for transport and name resolution services.  Service Providers call protocol-specific </w:t>
-      </w:r>
-      <w:r>
-        <w:rPr>
-          <w:b/>
-          <w:i/>
-        </w:rPr>
-        <w:t>helper libraries</w:t>
-      </w:r>
-      <w:r>
-        <w:t xml:space="preserve"> (like wshtcpip.dll) to call the kernel-mode </w:t>
-      </w:r>
-      <w:r>
-        <w:rPr>
-          <w:b/>
-        </w:rPr>
-        <w:t>protocol drivers</w:t>
-      </w:r>
-      <w:r>
-        <w:t xml:space="preserve"> (like tcpip.sys).  Winsock </w:t>
-      </w:r>
-      <w:r>
-        <w:lastRenderedPageBreak/>
-        <w:t>maintains a catalog of its Service Providers (</w:t>
-      </w:r>
-      <w:r>
-        <w:t>netsh.exe winsock show catalog</w:t>
-      </w:r>
-      <w:r>
-        <w:t xml:space="preserve">).  </w:t>
-      </w:r>
-      <w:r>
-        <w:t xml:space="preserve">Winsock can also represent sockets as file handles (msafd.dll -&gt; afd.sys -&gt; tcpip.sys) to integrate with the I/O Manager.  </w:t>
-      </w:r>
-    </w:p>
-    <w:p/>
-    <w:p>
-      <w:r>
-        <w:t>For kernel-</w:t>
-      </w:r>
-      <w:r>
-        <w:t>mode</w:t>
-      </w:r>
-      <w:r>
-        <w:t xml:space="preserve"> clients</w:t>
-      </w:r>
-      <w:r>
-        <w:t xml:space="preserve">, </w:t>
-      </w:r>
-      <w:r>
-        <w:t xml:space="preserve">like http.sys, </w:t>
-      </w:r>
-      <w:r>
-        <w:rPr>
-          <w:b/>
-        </w:rPr>
-        <w:t>Winsock Kernel (WSK)</w:t>
-      </w:r>
-      <w:r>
-        <w:t xml:space="preserve"> replaces the legacy Transport Driver Interface (TDI) API.  </w:t>
-      </w:r>
-    </w:p>
-    <w:p/>
-    <w:p>
-      <w:r>
-        <w:t xml:space="preserve">On the </w:t>
-      </w:r>
-      <w:r>
-        <w:rPr>
-          <w:b/>
-        </w:rPr>
-        <w:t>RPC</w:t>
-      </w:r>
-      <w:r>
-        <w:t xml:space="preserve"> client side, rpcrt4.dll is the run-time library, implementing marshaling functions, local RPC, and it calls either Winsock or named pipe APIs for remote RPC (msrpc.sys is the client from within kernel mode).  On the RPC server side, rpcss.dll in svchost.exe is a service</w:t>
-      </w:r>
-      <w:r>
-        <w:t>, with rpcepmap.dll for end-point mapping</w:t>
-      </w:r>
-      <w:r>
-        <w:t>.</w:t>
-      </w:r>
-      <w:r>
-        <w:t xml:space="preserve">  </w:t>
-      </w:r>
-    </w:p>
-    <w:p/>
-    <w:p>
-      <w:r>
-        <w:t xml:space="preserve">To encapsulate HTTP and FTP usage, there are the </w:t>
-      </w:r>
-      <w:r>
-        <w:rPr>
-          <w:b/>
-        </w:rPr>
-        <w:t>WinInet</w:t>
-      </w:r>
-      <w:r>
-        <w:t xml:space="preserve">, </w:t>
-      </w:r>
-      <w:r>
-        <w:rPr>
-          <w:b/>
-        </w:rPr>
-        <w:t>WinHTTP</w:t>
-      </w:r>
-      <w:r>
-        <w:t xml:space="preserve">, and </w:t>
-      </w:r>
-      <w:r>
-        <w:rPr>
-          <w:b/>
-        </w:rPr>
-        <w:t>HTTP Server API</w:t>
-      </w:r>
-      <w:r>
-        <w:t xml:space="preserve">s.  Windows Explorer and IE use WinInet.  WinHTTP is more advanced than WinInet.  </w:t>
-      </w:r>
-      <w:r>
-        <w:t xml:space="preserve">IIS uses HTTP Server API (httpapi.dll -&gt; http.sys).  HTTP Server API allows multiple services to share port 80/443 by each service registering its URLs.  </w:t>
-      </w:r>
-    </w:p>
-    <w:p/>
-    <w:p>
-      <w:r>
-        <w:t>For IPC</w:t>
-      </w:r>
-      <w:r>
-        <w:t xml:space="preserve"> over SMB</w:t>
-      </w:r>
-      <w:r>
-        <w:t xml:space="preserve">, </w:t>
-      </w:r>
-      <w:r>
-        <w:rPr>
-          <w:b/>
-        </w:rPr>
-        <w:t>named pipes</w:t>
-      </w:r>
-      <w:r>
-        <w:t xml:space="preserve"> (reliable, bidirectional, unicast, npfs.sys, \Device\NamedPipe, \\</w:t>
-      </w:r>
-      <w:r>
-        <w:rPr>
-          <w:i/>
-        </w:rPr>
-        <w:t>server</w:t>
-      </w:r>
-      <w:r>
-        <w:t>\Pipe\</w:t>
-      </w:r>
-      <w:r>
-        <w:rPr>
-          <w:i/>
-        </w:rPr>
-        <w:t>pipename</w:t>
-      </w:r>
-      <w:r>
-        <w:t xml:space="preserve">) and </w:t>
-      </w:r>
-      <w:r>
-        <w:rPr>
-          <w:b/>
-        </w:rPr>
-        <w:t>mailslots</w:t>
-      </w:r>
-      <w:r>
-        <w:t xml:space="preserve"> (unreliable, unidirectional, unicast or broadcast, msfs.sys, \Device\Mailslot, \\</w:t>
-      </w:r>
-      <w:r>
-        <w:rPr>
-          <w:i/>
-        </w:rPr>
-        <w:t>server</w:t>
-      </w:r>
-      <w:r>
-        <w:t>\Mailslot\</w:t>
-      </w:r>
-      <w:r>
-        <w:rPr>
-          <w:i/>
-        </w:rPr>
-        <w:t>slotname</w:t>
-      </w:r>
-      <w:r>
-        <w:t>, or \\</w:t>
-      </w:r>
-      <w:r>
-        <w:rPr>
-          <w:i/>
-        </w:rPr>
-        <w:t>domain</w:t>
-      </w:r>
-      <w:r>
-        <w:t>\Mailslot\</w:t>
-      </w:r>
-      <w:r>
-        <w:rPr>
-          <w:i/>
-        </w:rPr>
-        <w:t>slotname</w:t>
-      </w:r>
-      <w:r>
-        <w:t>, or \\*\Mailslot\</w:t>
-      </w:r>
-      <w:r>
-        <w:rPr>
-          <w:i/>
-        </w:rPr>
-        <w:t>slotname</w:t>
-      </w:r>
-      <w:r>
-        <w:t xml:space="preserve"> where * means local domain).  Named pipes have ACLs and support server-side impersonation of clients.  Named pipe and mailslot functions implemented by kernel32.dll using </w:t>
-      </w:r>
-      <w:r>
-        <w:t>familiar</w:t>
-      </w:r>
-      <w:r>
-        <w:t xml:space="preserve"> </w:t>
-      </w:r>
-      <w:r>
-        <w:rPr>
-          <w:i/>
-        </w:rPr>
-        <w:t>CreateFile</w:t>
-      </w:r>
-      <w:r>
-        <w:t xml:space="preserve">, </w:t>
-      </w:r>
-      <w:r>
-        <w:rPr>
-          <w:i/>
-        </w:rPr>
-        <w:t>ReadFile</w:t>
-      </w:r>
-      <w:r>
-        <w:t xml:space="preserve">, </w:t>
-      </w:r>
-      <w:r>
-        <w:rPr>
-          <w:i/>
-        </w:rPr>
-        <w:t>WriteFile</w:t>
-      </w:r>
-      <w:r>
-        <w:t xml:space="preserve">, etc.  </w:t>
-      </w:r>
-      <w:r>
-        <w:t xml:space="preserve">Search on a pipe name to find the process which has a handle to it.  </w:t>
-      </w:r>
-    </w:p>
-    <w:p/>
-    <w:p>
-      <w:r>
-        <w:t xml:space="preserve">The </w:t>
-      </w:r>
-      <w:r>
-        <w:rPr>
-          <w:b/>
-          <w:i/>
-        </w:rPr>
-        <w:t>Netbios</w:t>
-      </w:r>
-      <w:r>
-        <w:t xml:space="preserve"> function is implemented through netapi32.dll -&gt; </w:t>
-      </w:r>
-      <w:r>
-        <w:t xml:space="preserve">ntdll.dll -&gt; </w:t>
-      </w:r>
-      <w:r>
-        <w:t xml:space="preserve">netbios.sys -&gt; netbt.sys -&gt; tcpip.sys.  </w:t>
-      </w:r>
-    </w:p>
-    <w:p/>
-    <w:p>
-      <w:r>
-        <w:t xml:space="preserve">NDIS drivers do not process or use I/O Request Packets (IRPs).  </w:t>
-      </w:r>
-    </w:p>
-    <w:p/>
-    <w:p>
-      <w:r>
-        <w:t xml:space="preserve">A "provider" is </w:t>
-      </w:r>
-      <w:r>
-        <w:t>a wrapper for a redirector for the purpose of determining which redirector should be used to access a share, printer or similar network r</w:t>
-      </w:r>
-      <w:r>
-        <w:t xml:space="preserve">esource; providers are polled to find the correct redirector </w:t>
-      </w:r>
-      <w:r>
-        <w:t xml:space="preserve">for a given resource </w:t>
-      </w:r>
-      <w:r>
-        <w:t>(Control Panel &gt; Network Connections &gt; Advanced menu &gt; Provider Order tab)</w:t>
-      </w:r>
-      <w:r>
-        <w:t>.</w:t>
-      </w:r>
-      <w:r>
-        <w:t xml:space="preserve">  The polling is performed by </w:t>
-      </w:r>
-      <w:r>
-        <w:t xml:space="preserve">both </w:t>
-      </w:r>
-      <w:r>
-        <w:t>the</w:t>
-      </w:r>
-      <w:r>
-        <w:t xml:space="preserve">  </w:t>
-      </w:r>
-      <w:r>
-        <w:rPr>
-          <w:b/>
-        </w:rPr>
-        <w:t>Multiple Provider Router</w:t>
-      </w:r>
-      <w:r>
-        <w:t xml:space="preserve"> (mpr.dl</w:t>
-      </w:r>
-      <w:r>
-        <w:t>l)</w:t>
-      </w:r>
-      <w:r>
-        <w:t>, for</w:t>
-      </w:r>
-      <w:r>
-        <w:t xml:space="preserve"> </w:t>
-      </w:r>
-      <w:r>
-        <w:t>when clients use the Windows Networking (WNet) API</w:t>
-      </w:r>
-      <w:r>
-        <w:t xml:space="preserve">, and by the </w:t>
-      </w:r>
-      <w:r>
-        <w:rPr>
-          <w:b/>
-        </w:rPr>
-        <w:t>Multiple UNC Provider</w:t>
-      </w:r>
-      <w:r>
-        <w:t xml:space="preserve"> (mup.sys), for when clients use the standard Windows I/O API</w:t>
-      </w:r>
-      <w:r>
-        <w:t xml:space="preserve">.  </w:t>
-      </w:r>
-      <w:r>
-        <w:t xml:space="preserve">The MPR is a DLL for loading into user processes, while the MUP is a kernel-mode filesystem driver.  </w:t>
-      </w:r>
-      <w:r>
-        <w:t>The SMB redirector includes the Workstation service, and</w:t>
-      </w:r>
-      <w:r>
-        <w:t xml:space="preserve"> the</w:t>
-      </w:r>
-      <w:r>
-        <w:t xml:space="preserve"> MPR provider </w:t>
-      </w:r>
-      <w:r>
-        <w:t>of the SMB redirector is ntlanman.dll.  T</w:t>
-      </w:r>
-      <w:r>
-        <w:t xml:space="preserve">here are also providers for RDP </w:t>
-      </w:r>
-      <w:r>
-        <w:t xml:space="preserve">(drprov.dll) </w:t>
-      </w:r>
-      <w:r>
-        <w:t>and WebDAV</w:t>
-      </w:r>
-      <w:r>
-        <w:t xml:space="preserve"> (davclnt.dll)</w:t>
-      </w:r>
-      <w:r>
-        <w:t>.  The MPR mainly uses drive letter or device name symbolic links (like Z:) to associate a path with a redirector, while the MUP resolves UNC paths.    A UNC path is prepended with "\Global??\UNC", which is actually a link to the "\Device\Mup"</w:t>
-      </w:r>
-      <w:r>
-        <w:t xml:space="preserve"> filesystem driver.  Modern redirectors are actually mini-redirectors that register with the </w:t>
-      </w:r>
-      <w:r>
-        <w:rPr>
-          <w:b/>
-        </w:rPr>
-        <w:t>Redirected Driver Buffering Subsystem</w:t>
-      </w:r>
-      <w:r>
-        <w:t xml:space="preserve"> (rdbss.sys); it's the RDBSS whic</w:t>
-      </w:r>
-      <w:r>
-        <w:t xml:space="preserve">h actually talks to MUP, </w:t>
-      </w:r>
-      <w:r>
-        <w:t>I/O Manager</w:t>
-      </w:r>
-      <w:r>
-        <w:t xml:space="preserve"> and Cache Manager.  </w:t>
-      </w:r>
-      <w:r>
-        <w:t xml:space="preserve">  </w:t>
-      </w:r>
-    </w:p>
-    <w:p/>
-    <w:p>
-      <w:r>
-        <w:rPr>
-          <w:b/>
-        </w:rPr>
-        <w:t>*******************************GRAPHICS***************</w:t>
-      </w:r>
-      <w:r>
-        <w:rPr>
-          <w:b/>
-        </w:rPr>
-        <w:t>*********************************</w:t>
-      </w:r>
-    </w:p>
-    <w:p>
-      <w:r>
-        <w:rPr>
-          <w:b/>
-        </w:rPr>
-        <w:t>DirectX</w:t>
-      </w:r>
-      <w:r>
-        <w:t xml:space="preserve"> = Direct3D, DirectDraw, DirectMusic, DirectPlay, DirectSound (but mainly Direct3D).  The Direct3D runtime in user processes is d3d*.dll (like d3d10.dll), and the kernel drivers are dxapi.sys, dxgkrnl.sys and dxgmms1.sys.  </w:t>
-      </w:r>
-    </w:p>
-    <w:p/>
-    <w:p>
-      <w:r>
-        <w:rPr>
-          <w:b/>
-        </w:rPr>
-        <w:t>Windows Display Driver Model (WDDM)</w:t>
-      </w:r>
-      <w:r>
-        <w:t xml:space="preserve"> is the DirectX driver model.  WDDM virtualizes video memory so that system memory (and even paging files) can be used w</w:t>
-      </w:r>
-      <w:r>
-        <w:t xml:space="preserve">hen video memory is exhausted.  </w:t>
-      </w:r>
-    </w:p>
-    <w:p/>
-    <w:p>
-      <w:r>
         <w:t xml:space="preserve">Each GUI application draws itself on an offscreen surface (or "texture"), then </w:t>
       </w:r>
       <w:r>
@@ -3091,11 +3105,7 @@
         <w:t xml:space="preserve"> form the desktop a user sees.  DWM is built on top of Direct3D: the visible desktop is a fullscreen Direct3D application.  </w:t>
       </w:r>
       <w:r>
-        <w:t xml:space="preserve">GDI applications write to a buffer in system memory, this is translated into DirectX </w:t>
-      </w:r>
-      <w:r>
-        <w:lastRenderedPageBreak/>
-        <w:t>format</w:t>
+        <w:t>GDI applications write to a buffer in system memory, this is translated into DirectX format</w:t>
       </w:r>
       <w:r>
         <w:t xml:space="preserve"> and copied into video memory; but on Windows 7 and DirectX 11, there is partial hardware acceleration for GDI, so not all GDI surfaces must be held in system memory, which reduces dwm.exe memory utilization on Win7 over Vista.  </w:t>
@@ -3108,7 +3118,19 @@
         <w:rPr>
           <w:b/>
         </w:rPr>
-        <w:t>*******************************BOOT-UP</w:t>
+        <w:t>***************************</w:t>
+      </w:r>
+      <w:r>
+        <w:rPr>
+          <w:b/>
+        </w:rPr>
+        <w:t xml:space="preserve">BIOS </w:t>
+      </w:r>
+      <w:r>
+        <w:rPr>
+          <w:b/>
+        </w:rPr>
+        <w:t>BOOT-UP</w:t>
       </w:r>
       <w:r>
         <w:rPr>
@@ -3120,7 +3142,13 @@
         <w:rPr>
           <w:b/>
         </w:rPr>
-        <w:t>***********</w:t>
+        <w:t xml:space="preserve"> (Not UEFI)</w:t>
+      </w:r>
+      <w:r>
+        <w:rPr>
+          <w:b/>
+        </w:rPr>
+        <w:t>***</w:t>
       </w:r>
       <w:r>
         <w:rPr>

</xml_diff>